<commit_message>
Simplify tensile report results table
Remove from report (kept in GUI):
- Elongation at Fracture (A)
- Uniform Elongation (Ag)
- Stress/strain rates at yield and Rm

Add to report:
- Elongation A5 (L1-L0) from manual measurement

Co-Authored-By: Claude Opus 4.5 <noreply@anthropic.com>
</commit_message>
<xml_diff>
--- a/durabler1/templates/tensile_report_template.docx
+++ b/durabler1/templates/tensile_report_template.docx
@@ -762,7 +762,7 @@
           </w:tcPr>
           <w:p>
             <w:r>
-              <w:t>Elongation at Fracture (A)</w:t>
+              <w:t>Elongation A5 (L1-L0)</w:t>
             </w:r>
           </w:p>
         </w:tc>
@@ -772,7 +772,7 @@
           </w:tcPr>
           <w:p>
             <w:r>
-              <w:t>{{A}}</w:t>
+              <w:t>{{A5_value}}</w:t>
             </w:r>
           </w:p>
         </w:tc>
@@ -782,49 +782,7 @@
           </w:tcPr>
           <w:p>
             <w:r>
-              <w:t>{{A_uncertainty}}</w:t>
-            </w:r>
-          </w:p>
-        </w:tc>
-        <w:tc>
-          <w:tcPr>
-            <w:tcW w:type="dxa" w:w="2493"/>
-          </w:tcPr>
-          <w:p>
-            <w:r>
-              <w:t>%</w:t>
-            </w:r>
-          </w:p>
-        </w:tc>
-      </w:tr>
-      <w:tr>
-        <w:tc>
-          <w:tcPr>
-            <w:tcW w:type="dxa" w:w="2493"/>
-          </w:tcPr>
-          <w:p>
-            <w:r>
-              <w:t>Uniform Elongation (Ag)</w:t>
-            </w:r>
-          </w:p>
-        </w:tc>
-        <w:tc>
-          <w:tcPr>
-            <w:tcW w:type="dxa" w:w="2493"/>
-          </w:tcPr>
-          <w:p>
-            <w:r>
-              <w:t>{{Ag}}</w:t>
-            </w:r>
-          </w:p>
-        </w:tc>
-        <w:tc>
-          <w:tcPr>
-            <w:tcW w:type="dxa" w:w="2493"/>
-          </w:tcPr>
-          <w:p>
-            <w:r>
-              <w:t>{{Ag_uncertainty}}</w:t>
+              <w:t>{{A5_uncertainty}}</w:t>
             </w:r>
           </w:p>
         </w:tc>
@@ -877,174 +835,6 @@
           <w:p>
             <w:r>
               <w:t>%</w:t>
-            </w:r>
-          </w:p>
-        </w:tc>
-      </w:tr>
-      <w:tr>
-        <w:tc>
-          <w:tcPr>
-            <w:tcW w:type="dxa" w:w="2493"/>
-          </w:tcPr>
-          <w:p>
-            <w:r>
-              <w:t>Stress Rate at Yield</w:t>
-            </w:r>
-          </w:p>
-        </w:tc>
-        <w:tc>
-          <w:tcPr>
-            <w:tcW w:type="dxa" w:w="2493"/>
-          </w:tcPr>
-          <w:p>
-            <w:r>
-              <w:t>{{stress_rate_yield}}</w:t>
-            </w:r>
-          </w:p>
-        </w:tc>
-        <w:tc>
-          <w:tcPr>
-            <w:tcW w:type="dxa" w:w="2493"/>
-          </w:tcPr>
-          <w:p>
-            <w:r>
-              <w:t>-</w:t>
-            </w:r>
-          </w:p>
-        </w:tc>
-        <w:tc>
-          <w:tcPr>
-            <w:tcW w:type="dxa" w:w="2493"/>
-          </w:tcPr>
-          <w:p>
-            <w:r>
-              <w:t>MPa/s</w:t>
-            </w:r>
-          </w:p>
-        </w:tc>
-      </w:tr>
-      <w:tr>
-        <w:tc>
-          <w:tcPr>
-            <w:tcW w:type="dxa" w:w="2493"/>
-          </w:tcPr>
-          <w:p>
-            <w:r>
-              <w:t>Strain Rate at Yield</w:t>
-            </w:r>
-          </w:p>
-        </w:tc>
-        <w:tc>
-          <w:tcPr>
-            <w:tcW w:type="dxa" w:w="2493"/>
-          </w:tcPr>
-          <w:p>
-            <w:r>
-              <w:t>{{strain_rate_yield}}</w:t>
-            </w:r>
-          </w:p>
-        </w:tc>
-        <w:tc>
-          <w:tcPr>
-            <w:tcW w:type="dxa" w:w="2493"/>
-          </w:tcPr>
-          <w:p>
-            <w:r>
-              <w:t>-</w:t>
-            </w:r>
-          </w:p>
-        </w:tc>
-        <w:tc>
-          <w:tcPr>
-            <w:tcW w:type="dxa" w:w="2493"/>
-          </w:tcPr>
-          <w:p>
-            <w:r>
-              <w:t>1/s</w:t>
-            </w:r>
-          </w:p>
-        </w:tc>
-      </w:tr>
-      <w:tr>
-        <w:tc>
-          <w:tcPr>
-            <w:tcW w:type="dxa" w:w="2493"/>
-          </w:tcPr>
-          <w:p>
-            <w:r>
-              <w:t>Stress Rate at Rm</w:t>
-            </w:r>
-          </w:p>
-        </w:tc>
-        <w:tc>
-          <w:tcPr>
-            <w:tcW w:type="dxa" w:w="2493"/>
-          </w:tcPr>
-          <w:p>
-            <w:r>
-              <w:t>{{stress_rate_rm}}</w:t>
-            </w:r>
-          </w:p>
-        </w:tc>
-        <w:tc>
-          <w:tcPr>
-            <w:tcW w:type="dxa" w:w="2493"/>
-          </w:tcPr>
-          <w:p>
-            <w:r>
-              <w:t>-</w:t>
-            </w:r>
-          </w:p>
-        </w:tc>
-        <w:tc>
-          <w:tcPr>
-            <w:tcW w:type="dxa" w:w="2493"/>
-          </w:tcPr>
-          <w:p>
-            <w:r>
-              <w:t>MPa/s</w:t>
-            </w:r>
-          </w:p>
-        </w:tc>
-      </w:tr>
-      <w:tr>
-        <w:tc>
-          <w:tcPr>
-            <w:tcW w:type="dxa" w:w="2493"/>
-          </w:tcPr>
-          <w:p>
-            <w:r>
-              <w:t>Strain Rate at Rm</w:t>
-            </w:r>
-          </w:p>
-        </w:tc>
-        <w:tc>
-          <w:tcPr>
-            <w:tcW w:type="dxa" w:w="2493"/>
-          </w:tcPr>
-          <w:p>
-            <w:r>
-              <w:t>{{strain_rate_rm}}</w:t>
-            </w:r>
-          </w:p>
-        </w:tc>
-        <w:tc>
-          <w:tcPr>
-            <w:tcW w:type="dxa" w:w="2493"/>
-          </w:tcPr>
-          <w:p>
-            <w:r>
-              <w:t>-</w:t>
-            </w:r>
-          </w:p>
-        </w:tc>
-        <w:tc>
-          <w:tcPr>
-            <w:tcW w:type="dxa" w:w="2493"/>
-          </w:tcPr>
-          <w:p>
-            <w:r>
-              <w:t>1/s</w:t>
             </w:r>
           </w:p>
         </w:tc>

</xml_diff>